<commit_message>
Primer Caso de Uso en la Especificacion
Inserción del Primer Caso de Uso
</commit_message>
<xml_diff>
--- a/EspecificacionCasosDeUso.docx
+++ b/EspecificacionCasosDeUso.docx
@@ -3,8 +3,438 @@
 <w:document xmlns:wpc="http://schemas.microsoft.com/office/word/2010/wordprocessingCanvas" xmlns:mc="http://schemas.openxmlformats.org/markup-compatibility/2006" xmlns:o="urn:schemas-microsoft-com:office:office" xmlns:r="http://schemas.openxmlformats.org/officeDocument/2006/relationships" xmlns:m="http://schemas.openxmlformats.org/officeDocument/2006/math" xmlns:v="urn:schemas-microsoft-com:vml" xmlns:wp14="http://schemas.microsoft.com/office/word/2010/wordprocessingDrawing" xmlns:wp="http://schemas.openxmlformats.org/drawingml/2006/wordprocessingDrawing" xmlns:w10="urn:schemas-microsoft-com:office:word" xmlns:w="http://schemas.openxmlformats.org/wordprocessingml/2006/main" xmlns:w14="http://schemas.microsoft.com/office/word/2010/wordml" xmlns:w15="http://schemas.microsoft.com/office/word/2012/wordml" xmlns:wpg="http://schemas.microsoft.com/office/word/2010/wordprocessingGroup" xmlns:wpi="http://schemas.microsoft.com/office/word/2010/wordprocessingInk" xmlns:wne="http://schemas.microsoft.com/office/word/2006/wordml" xmlns:wps="http://schemas.microsoft.com/office/word/2010/wordprocessingShape" mc:Ignorable="w14 w15 wp14">
   <w:body>
     <w:p>
-      <w:bookmarkStart w:id="0" w:name="_GoBack"/>
-      <w:bookmarkEnd w:id="0"/>
+      <w:pPr>
+        <w:jc w:val="center"/>
+        <w:rPr>
+          <w:b/>
+          <w:sz w:val="28"/>
+        </w:rPr>
+      </w:pPr>
+      <w:r>
+        <w:rPr>
+          <w:b/>
+          <w:sz w:val="28"/>
+        </w:rPr>
+        <w:t>ESPECIFICACION CASOS DE USO</w:t>
+      </w:r>
+    </w:p>
+    <w:tbl>
+      <w:tblPr>
+        <w:tblStyle w:val="Tabladecuadrcula4-nfasis1"/>
+        <w:tblW w:w="0" w:type="auto"/>
+        <w:tblLook w:val="04A0" w:firstRow="1" w:lastRow="0" w:firstColumn="1" w:lastColumn="0" w:noHBand="0" w:noVBand="1"/>
+      </w:tblPr>
+      <w:tblGrid>
+        <w:gridCol w:w="8494"/>
+      </w:tblGrid>
+      <w:tr>
+        <w:trPr>
+          <w:cnfStyle w:val="100000000000" w:firstRow="1" w:lastRow="0" w:firstColumn="0" w:lastColumn="0" w:oddVBand="0" w:evenVBand="0" w:oddHBand="0" w:evenHBand="0" w:firstRowFirstColumn="0" w:firstRowLastColumn="0" w:lastRowFirstColumn="0" w:lastRowLastColumn="0"/>
+        </w:trPr>
+        <w:tc>
+          <w:tcPr>
+            <w:cnfStyle w:val="001000000000" w:firstRow="0" w:lastRow="0" w:firstColumn="1" w:lastColumn="0" w:oddVBand="0" w:evenVBand="0" w:oddHBand="0" w:evenHBand="0" w:firstRowFirstColumn="0" w:firstRowLastColumn="0" w:lastRowFirstColumn="0" w:lastRowLastColumn="0"/>
+            <w:tcW w:w="8494" w:type="dxa"/>
+          </w:tcPr>
+          <w:p>
+            <w:pPr>
+              <w:rPr>
+                <w:b w:val="0"/>
+              </w:rPr>
+            </w:pPr>
+            <w:r>
+              <w:rPr>
+                <w:b w:val="0"/>
+              </w:rPr>
+              <w:t>Caso de Uso: Consultar Notas</w:t>
+            </w:r>
+          </w:p>
+        </w:tc>
+      </w:tr>
+      <w:tr>
+        <w:trPr>
+          <w:cnfStyle w:val="000000100000" w:firstRow="0" w:lastRow="0" w:firstColumn="0" w:lastColumn="0" w:oddVBand="0" w:evenVBand="0" w:oddHBand="1" w:evenHBand="0" w:firstRowFirstColumn="0" w:firstRowLastColumn="0" w:lastRowFirstColumn="0" w:lastRowLastColumn="0"/>
+        </w:trPr>
+        <w:tc>
+          <w:tcPr>
+            <w:cnfStyle w:val="001000000000" w:firstRow="0" w:lastRow="0" w:firstColumn="1" w:lastColumn="0" w:oddVBand="0" w:evenVBand="0" w:oddHBand="0" w:evenHBand="0" w:firstRowFirstColumn="0" w:firstRowLastColumn="0" w:lastRowFirstColumn="0" w:lastRowLastColumn="0"/>
+            <w:tcW w:w="8494" w:type="dxa"/>
+          </w:tcPr>
+          <w:p>
+            <w:pPr>
+              <w:rPr>
+                <w:b w:val="0"/>
+                <w:sz w:val="28"/>
+              </w:rPr>
+            </w:pPr>
+            <w:r>
+              <w:rPr>
+                <w:sz w:val="24"/>
+              </w:rPr>
+              <w:t>ID</w:t>
+            </w:r>
+            <w:r>
+              <w:rPr>
+                <w:b w:val="0"/>
+                <w:sz w:val="24"/>
+              </w:rPr>
+              <w:t>:1</w:t>
+            </w:r>
+          </w:p>
+        </w:tc>
+      </w:tr>
+      <w:tr>
+        <w:tc>
+          <w:tcPr>
+            <w:cnfStyle w:val="001000000000" w:firstRow="0" w:lastRow="0" w:firstColumn="1" w:lastColumn="0" w:oddVBand="0" w:evenVBand="0" w:oddHBand="0" w:evenHBand="0" w:firstRowFirstColumn="0" w:firstRowLastColumn="0" w:lastRowFirstColumn="0" w:lastRowLastColumn="0"/>
+            <w:tcW w:w="8494" w:type="dxa"/>
+          </w:tcPr>
+          <w:p>
+            <w:pPr>
+              <w:rPr>
+                <w:b w:val="0"/>
+                <w:sz w:val="24"/>
+              </w:rPr>
+            </w:pPr>
+            <w:r>
+              <w:rPr>
+                <w:sz w:val="24"/>
+              </w:rPr>
+              <w:t>Breve Descripción</w:t>
+            </w:r>
+            <w:r>
+              <w:rPr>
+                <w:b w:val="0"/>
+                <w:sz w:val="24"/>
+              </w:rPr>
+              <w:t>:</w:t>
+            </w:r>
+          </w:p>
+          <w:p>
+            <w:pPr>
+              <w:rPr>
+                <w:b w:val="0"/>
+                <w:sz w:val="24"/>
+              </w:rPr>
+            </w:pPr>
+            <w:r>
+              <w:rPr>
+                <w:b w:val="0"/>
+                <w:sz w:val="24"/>
+              </w:rPr>
+              <w:t>El alumno consulta las notas obtenidas durante el curso</w:t>
+            </w:r>
+          </w:p>
+        </w:tc>
+      </w:tr>
+      <w:tr>
+        <w:trPr>
+          <w:cnfStyle w:val="000000100000" w:firstRow="0" w:lastRow="0" w:firstColumn="0" w:lastColumn="0" w:oddVBand="0" w:evenVBand="0" w:oddHBand="1" w:evenHBand="0" w:firstRowFirstColumn="0" w:firstRowLastColumn="0" w:lastRowFirstColumn="0" w:lastRowLastColumn="0"/>
+        </w:trPr>
+        <w:tc>
+          <w:tcPr>
+            <w:cnfStyle w:val="001000000000" w:firstRow="0" w:lastRow="0" w:firstColumn="1" w:lastColumn="0" w:oddVBand="0" w:evenVBand="0" w:oddHBand="0" w:evenHBand="0" w:firstRowFirstColumn="0" w:firstRowLastColumn="0" w:lastRowFirstColumn="0" w:lastRowLastColumn="0"/>
+            <w:tcW w:w="8494" w:type="dxa"/>
+          </w:tcPr>
+          <w:p>
+            <w:pPr>
+              <w:rPr>
+                <w:b w:val="0"/>
+                <w:sz w:val="24"/>
+              </w:rPr>
+            </w:pPr>
+            <w:r>
+              <w:rPr>
+                <w:sz w:val="24"/>
+              </w:rPr>
+              <w:t>Actores Principales</w:t>
+            </w:r>
+            <w:r>
+              <w:rPr>
+                <w:b w:val="0"/>
+                <w:sz w:val="24"/>
+              </w:rPr>
+              <w:t>:</w:t>
+            </w:r>
+          </w:p>
+          <w:p>
+            <w:pPr>
+              <w:rPr>
+                <w:b w:val="0"/>
+                <w:sz w:val="28"/>
+              </w:rPr>
+            </w:pPr>
+            <w:r>
+              <w:rPr>
+                <w:b w:val="0"/>
+                <w:sz w:val="24"/>
+              </w:rPr>
+              <w:t>Alumno</w:t>
+            </w:r>
+          </w:p>
+        </w:tc>
+      </w:tr>
+      <w:tr>
+        <w:tc>
+          <w:tcPr>
+            <w:cnfStyle w:val="001000000000" w:firstRow="0" w:lastRow="0" w:firstColumn="1" w:lastColumn="0" w:oddVBand="0" w:evenVBand="0" w:oddHBand="0" w:evenHBand="0" w:firstRowFirstColumn="0" w:firstRowLastColumn="0" w:lastRowFirstColumn="0" w:lastRowLastColumn="0"/>
+            <w:tcW w:w="8494" w:type="dxa"/>
+          </w:tcPr>
+          <w:p>
+            <w:pPr>
+              <w:rPr>
+                <w:b w:val="0"/>
+                <w:sz w:val="24"/>
+              </w:rPr>
+            </w:pPr>
+            <w:r>
+              <w:rPr>
+                <w:sz w:val="24"/>
+              </w:rPr>
+              <w:t>Actores Secundarios</w:t>
+            </w:r>
+            <w:r>
+              <w:rPr>
+                <w:b w:val="0"/>
+                <w:sz w:val="24"/>
+              </w:rPr>
+              <w:t>:</w:t>
+            </w:r>
+          </w:p>
+          <w:p>
+            <w:pPr>
+              <w:rPr>
+                <w:b w:val="0"/>
+                <w:sz w:val="24"/>
+              </w:rPr>
+            </w:pPr>
+            <w:r>
+              <w:rPr>
+                <w:b w:val="0"/>
+                <w:sz w:val="24"/>
+              </w:rPr>
+              <w:t>Profesor, Empleados, Rector, Decanos</w:t>
+            </w:r>
+          </w:p>
+        </w:tc>
+      </w:tr>
+      <w:tr>
+        <w:trPr>
+          <w:cnfStyle w:val="000000100000" w:firstRow="0" w:lastRow="0" w:firstColumn="0" w:lastColumn="0" w:oddVBand="0" w:evenVBand="0" w:oddHBand="1" w:evenHBand="0" w:firstRowFirstColumn="0" w:firstRowLastColumn="0" w:lastRowFirstColumn="0" w:lastRowLastColumn="0"/>
+        </w:trPr>
+        <w:tc>
+          <w:tcPr>
+            <w:cnfStyle w:val="001000000000" w:firstRow="0" w:lastRow="0" w:firstColumn="1" w:lastColumn="0" w:oddVBand="0" w:evenVBand="0" w:oddHBand="0" w:evenHBand="0" w:firstRowFirstColumn="0" w:firstRowLastColumn="0" w:lastRowFirstColumn="0" w:lastRowLastColumn="0"/>
+            <w:tcW w:w="8494" w:type="dxa"/>
+          </w:tcPr>
+          <w:p>
+            <w:pPr>
+              <w:rPr>
+                <w:b w:val="0"/>
+                <w:sz w:val="24"/>
+              </w:rPr>
+            </w:pPr>
+            <w:r>
+              <w:rPr>
+                <w:sz w:val="24"/>
+              </w:rPr>
+              <w:t>Precondiciones</w:t>
+            </w:r>
+            <w:r>
+              <w:rPr>
+                <w:b w:val="0"/>
+                <w:sz w:val="24"/>
+              </w:rPr>
+              <w:t>:</w:t>
+            </w:r>
+          </w:p>
+          <w:p>
+            <w:pPr>
+              <w:rPr>
+                <w:b w:val="0"/>
+                <w:sz w:val="28"/>
+              </w:rPr>
+            </w:pPr>
+            <w:r>
+              <w:rPr>
+                <w:b w:val="0"/>
+                <w:sz w:val="24"/>
+              </w:rPr>
+              <w:t>El alumno se conecta al sistema</w:t>
+            </w:r>
+          </w:p>
+        </w:tc>
+      </w:tr>
+      <w:tr>
+        <w:trPr>
+          <w:trHeight w:val="601"/>
+        </w:trPr>
+        <w:tc>
+          <w:tcPr>
+            <w:cnfStyle w:val="001000000000" w:firstRow="0" w:lastRow="0" w:firstColumn="1" w:lastColumn="0" w:oddVBand="0" w:evenVBand="0" w:oddHBand="0" w:evenHBand="0" w:firstRowFirstColumn="0" w:firstRowLastColumn="0" w:lastRowFirstColumn="0" w:lastRowLastColumn="0"/>
+            <w:tcW w:w="8494" w:type="dxa"/>
+          </w:tcPr>
+          <w:p>
+            <w:pPr>
+              <w:rPr>
+                <w:b w:val="0"/>
+                <w:sz w:val="24"/>
+              </w:rPr>
+            </w:pPr>
+            <w:r>
+              <w:rPr>
+                <w:sz w:val="24"/>
+              </w:rPr>
+              <w:t>Flujo Principal</w:t>
+            </w:r>
+            <w:r>
+              <w:rPr>
+                <w:b w:val="0"/>
+                <w:sz w:val="24"/>
+              </w:rPr>
+              <w:t>:</w:t>
+            </w:r>
+          </w:p>
+          <w:p>
+            <w:pPr>
+              <w:pStyle w:val="Prrafodelista"/>
+              <w:numPr>
+                <w:ilvl w:val="0"/>
+                <w:numId w:val="1"/>
+              </w:numPr>
+              <w:rPr>
+                <w:sz w:val="28"/>
+              </w:rPr>
+            </w:pPr>
+            <w:proofErr w:type="spellStart"/>
+            <w:r>
+              <w:rPr>
+                <w:b w:val="0"/>
+                <w:sz w:val="24"/>
+              </w:rPr>
+              <w:t>Include</w:t>
+            </w:r>
+            <w:proofErr w:type="spellEnd"/>
+            <w:r>
+              <w:rPr>
+                <w:b w:val="0"/>
+                <w:sz w:val="24"/>
+              </w:rPr>
+              <w:t>(Buscar Notas)</w:t>
+            </w:r>
+            <w:bookmarkStart w:id="0" w:name="_GoBack"/>
+            <w:bookmarkEnd w:id="0"/>
+          </w:p>
+        </w:tc>
+      </w:tr>
+      <w:tr>
+        <w:trPr>
+          <w:cnfStyle w:val="000000100000" w:firstRow="0" w:lastRow="0" w:firstColumn="0" w:lastColumn="0" w:oddVBand="0" w:evenVBand="0" w:oddHBand="1" w:evenHBand="0" w:firstRowFirstColumn="0" w:firstRowLastColumn="0" w:lastRowFirstColumn="0" w:lastRowLastColumn="0"/>
+          <w:trHeight w:val="601"/>
+        </w:trPr>
+        <w:tc>
+          <w:tcPr>
+            <w:cnfStyle w:val="001000000000" w:firstRow="0" w:lastRow="0" w:firstColumn="1" w:lastColumn="0" w:oddVBand="0" w:evenVBand="0" w:oddHBand="0" w:evenHBand="0" w:firstRowFirstColumn="0" w:firstRowLastColumn="0" w:lastRowFirstColumn="0" w:lastRowLastColumn="0"/>
+            <w:tcW w:w="8494" w:type="dxa"/>
+          </w:tcPr>
+          <w:p>
+            <w:pPr>
+              <w:rPr>
+                <w:b w:val="0"/>
+                <w:sz w:val="24"/>
+              </w:rPr>
+            </w:pPr>
+            <w:r>
+              <w:rPr>
+                <w:sz w:val="24"/>
+              </w:rPr>
+              <w:t>Post Condiciones</w:t>
+            </w:r>
+            <w:r>
+              <w:rPr>
+                <w:b w:val="0"/>
+                <w:sz w:val="24"/>
+              </w:rPr>
+              <w:t>:</w:t>
+            </w:r>
+          </w:p>
+          <w:p>
+            <w:pPr>
+              <w:pStyle w:val="Prrafodelista"/>
+              <w:numPr>
+                <w:ilvl w:val="0"/>
+                <w:numId w:val="2"/>
+              </w:numPr>
+              <w:rPr>
+                <w:b w:val="0"/>
+                <w:sz w:val="24"/>
+              </w:rPr>
+            </w:pPr>
+            <w:r>
+              <w:rPr>
+                <w:b w:val="0"/>
+                <w:sz w:val="24"/>
+              </w:rPr>
+              <w:t>La Base de Datos te devuelve las notas correspondientes al alumno</w:t>
+            </w:r>
+          </w:p>
+        </w:tc>
+      </w:tr>
+      <w:tr>
+        <w:trPr>
+          <w:trHeight w:val="601"/>
+        </w:trPr>
+        <w:tc>
+          <w:tcPr>
+            <w:cnfStyle w:val="001000000000" w:firstRow="0" w:lastRow="0" w:firstColumn="1" w:lastColumn="0" w:oddVBand="0" w:evenVBand="0" w:oddHBand="0" w:evenHBand="0" w:firstRowFirstColumn="0" w:firstRowLastColumn="0" w:lastRowFirstColumn="0" w:lastRowLastColumn="0"/>
+            <w:tcW w:w="8494" w:type="dxa"/>
+          </w:tcPr>
+          <w:p>
+            <w:pPr>
+              <w:rPr>
+                <w:b w:val="0"/>
+                <w:sz w:val="24"/>
+              </w:rPr>
+            </w:pPr>
+            <w:r>
+              <w:rPr>
+                <w:sz w:val="24"/>
+              </w:rPr>
+              <w:t>Flujos alternativo</w:t>
+            </w:r>
+            <w:r>
+              <w:rPr>
+                <w:b w:val="0"/>
+                <w:sz w:val="24"/>
+              </w:rPr>
+              <w:t>s:</w:t>
+            </w:r>
+          </w:p>
+          <w:p>
+            <w:pPr>
+              <w:rPr>
+                <w:b w:val="0"/>
+                <w:sz w:val="24"/>
+              </w:rPr>
+            </w:pPr>
+            <w:r>
+              <w:rPr>
+                <w:b w:val="0"/>
+                <w:sz w:val="24"/>
+              </w:rPr>
+              <w:t>Ninguno</w:t>
+            </w:r>
+          </w:p>
+        </w:tc>
+      </w:tr>
+    </w:tbl>
+    <w:p>
+      <w:pPr>
+        <w:rPr>
+          <w:b/>
+          <w:sz w:val="28"/>
+        </w:rPr>
+      </w:pPr>
     </w:p>
     <w:sectPr>
       <w:pgSz w:w="11906" w:h="16838"/>
@@ -14,6 +444,197 @@
     </w:sectPr>
   </w:body>
 </w:document>
+</file>
+
+<file path=word/numbering.xml><?xml version="1.0" encoding="utf-8"?>
+<w:numbering xmlns:wpc="http://schemas.microsoft.com/office/word/2010/wordprocessingCanvas" xmlns:mc="http://schemas.openxmlformats.org/markup-compatibility/2006" xmlns:o="urn:schemas-microsoft-com:office:office" xmlns:r="http://schemas.openxmlformats.org/officeDocument/2006/relationships" xmlns:m="http://schemas.openxmlformats.org/officeDocument/2006/math" xmlns:v="urn:schemas-microsoft-com:vml" xmlns:wp14="http://schemas.microsoft.com/office/word/2010/wordprocessingDrawing" xmlns:wp="http://schemas.openxmlformats.org/drawingml/2006/wordprocessingDrawing" xmlns:w10="urn:schemas-microsoft-com:office:word" xmlns:w="http://schemas.openxmlformats.org/wordprocessingml/2006/main" xmlns:w14="http://schemas.microsoft.com/office/word/2010/wordml" xmlns:w15="http://schemas.microsoft.com/office/word/2012/wordml" xmlns:wpg="http://schemas.microsoft.com/office/word/2010/wordprocessingGroup" xmlns:wpi="http://schemas.microsoft.com/office/word/2010/wordprocessingInk" xmlns:wne="http://schemas.microsoft.com/office/word/2006/wordml" xmlns:wps="http://schemas.microsoft.com/office/word/2010/wordprocessingShape" mc:Ignorable="w14 w15 wp14">
+  <w:abstractNum w:abstractNumId="0" w15:restartNumberingAfterBreak="0">
+    <w:nsid w:val="2A3D1743"/>
+    <w:multiLevelType w:val="hybridMultilevel"/>
+    <w:tmpl w:val="B10CBE92"/>
+    <w:lvl w:ilvl="0" w:tplc="35EABE2C">
+      <w:start w:val="1"/>
+      <w:numFmt w:val="decimal"/>
+      <w:lvlText w:val="%1."/>
+      <w:lvlJc w:val="left"/>
+      <w:pPr>
+        <w:ind w:left="928" w:hanging="360"/>
+      </w:pPr>
+      <w:rPr>
+        <w:b w:val="0"/>
+        <w:sz w:val="24"/>
+      </w:rPr>
+    </w:lvl>
+    <w:lvl w:ilvl="1" w:tplc="0C0A0019" w:tentative="1">
+      <w:start w:val="1"/>
+      <w:numFmt w:val="lowerLetter"/>
+      <w:lvlText w:val="%2."/>
+      <w:lvlJc w:val="left"/>
+      <w:pPr>
+        <w:ind w:left="1648" w:hanging="360"/>
+      </w:pPr>
+    </w:lvl>
+    <w:lvl w:ilvl="2" w:tplc="0C0A001B" w:tentative="1">
+      <w:start w:val="1"/>
+      <w:numFmt w:val="lowerRoman"/>
+      <w:lvlText w:val="%3."/>
+      <w:lvlJc w:val="right"/>
+      <w:pPr>
+        <w:ind w:left="2368" w:hanging="180"/>
+      </w:pPr>
+    </w:lvl>
+    <w:lvl w:ilvl="3" w:tplc="0C0A000F" w:tentative="1">
+      <w:start w:val="1"/>
+      <w:numFmt w:val="decimal"/>
+      <w:lvlText w:val="%4."/>
+      <w:lvlJc w:val="left"/>
+      <w:pPr>
+        <w:ind w:left="3088" w:hanging="360"/>
+      </w:pPr>
+    </w:lvl>
+    <w:lvl w:ilvl="4" w:tplc="0C0A0019" w:tentative="1">
+      <w:start w:val="1"/>
+      <w:numFmt w:val="lowerLetter"/>
+      <w:lvlText w:val="%5."/>
+      <w:lvlJc w:val="left"/>
+      <w:pPr>
+        <w:ind w:left="3808" w:hanging="360"/>
+      </w:pPr>
+    </w:lvl>
+    <w:lvl w:ilvl="5" w:tplc="0C0A001B" w:tentative="1">
+      <w:start w:val="1"/>
+      <w:numFmt w:val="lowerRoman"/>
+      <w:lvlText w:val="%6."/>
+      <w:lvlJc w:val="right"/>
+      <w:pPr>
+        <w:ind w:left="4528" w:hanging="180"/>
+      </w:pPr>
+    </w:lvl>
+    <w:lvl w:ilvl="6" w:tplc="0C0A000F" w:tentative="1">
+      <w:start w:val="1"/>
+      <w:numFmt w:val="decimal"/>
+      <w:lvlText w:val="%7."/>
+      <w:lvlJc w:val="left"/>
+      <w:pPr>
+        <w:ind w:left="5248" w:hanging="360"/>
+      </w:pPr>
+    </w:lvl>
+    <w:lvl w:ilvl="7" w:tplc="0C0A0019" w:tentative="1">
+      <w:start w:val="1"/>
+      <w:numFmt w:val="lowerLetter"/>
+      <w:lvlText w:val="%8."/>
+      <w:lvlJc w:val="left"/>
+      <w:pPr>
+        <w:ind w:left="5968" w:hanging="360"/>
+      </w:pPr>
+    </w:lvl>
+    <w:lvl w:ilvl="8" w:tplc="0C0A001B" w:tentative="1">
+      <w:start w:val="1"/>
+      <w:numFmt w:val="lowerRoman"/>
+      <w:lvlText w:val="%9."/>
+      <w:lvlJc w:val="right"/>
+      <w:pPr>
+        <w:ind w:left="6688" w:hanging="180"/>
+      </w:pPr>
+    </w:lvl>
+  </w:abstractNum>
+  <w:abstractNum w:abstractNumId="1" w15:restartNumberingAfterBreak="0">
+    <w:nsid w:val="40D3148C"/>
+    <w:multiLevelType w:val="hybridMultilevel"/>
+    <w:tmpl w:val="FDDA4EA4"/>
+    <w:lvl w:ilvl="0" w:tplc="69EE6BC2">
+      <w:start w:val="1"/>
+      <w:numFmt w:val="decimal"/>
+      <w:lvlText w:val="%1."/>
+      <w:lvlJc w:val="left"/>
+      <w:pPr>
+        <w:ind w:left="960" w:hanging="360"/>
+      </w:pPr>
+      <w:rPr>
+        <w:rFonts w:hint="default"/>
+        <w:b w:val="0"/>
+      </w:rPr>
+    </w:lvl>
+    <w:lvl w:ilvl="1" w:tplc="0C0A0019" w:tentative="1">
+      <w:start w:val="1"/>
+      <w:numFmt w:val="lowerLetter"/>
+      <w:lvlText w:val="%2."/>
+      <w:lvlJc w:val="left"/>
+      <w:pPr>
+        <w:ind w:left="1680" w:hanging="360"/>
+      </w:pPr>
+    </w:lvl>
+    <w:lvl w:ilvl="2" w:tplc="0C0A001B" w:tentative="1">
+      <w:start w:val="1"/>
+      <w:numFmt w:val="lowerRoman"/>
+      <w:lvlText w:val="%3."/>
+      <w:lvlJc w:val="right"/>
+      <w:pPr>
+        <w:ind w:left="2400" w:hanging="180"/>
+      </w:pPr>
+    </w:lvl>
+    <w:lvl w:ilvl="3" w:tplc="0C0A000F" w:tentative="1">
+      <w:start w:val="1"/>
+      <w:numFmt w:val="decimal"/>
+      <w:lvlText w:val="%4."/>
+      <w:lvlJc w:val="left"/>
+      <w:pPr>
+        <w:ind w:left="3120" w:hanging="360"/>
+      </w:pPr>
+    </w:lvl>
+    <w:lvl w:ilvl="4" w:tplc="0C0A0019" w:tentative="1">
+      <w:start w:val="1"/>
+      <w:numFmt w:val="lowerLetter"/>
+      <w:lvlText w:val="%5."/>
+      <w:lvlJc w:val="left"/>
+      <w:pPr>
+        <w:ind w:left="3840" w:hanging="360"/>
+      </w:pPr>
+    </w:lvl>
+    <w:lvl w:ilvl="5" w:tplc="0C0A001B" w:tentative="1">
+      <w:start w:val="1"/>
+      <w:numFmt w:val="lowerRoman"/>
+      <w:lvlText w:val="%6."/>
+      <w:lvlJc w:val="right"/>
+      <w:pPr>
+        <w:ind w:left="4560" w:hanging="180"/>
+      </w:pPr>
+    </w:lvl>
+    <w:lvl w:ilvl="6" w:tplc="0C0A000F" w:tentative="1">
+      <w:start w:val="1"/>
+      <w:numFmt w:val="decimal"/>
+      <w:lvlText w:val="%7."/>
+      <w:lvlJc w:val="left"/>
+      <w:pPr>
+        <w:ind w:left="5280" w:hanging="360"/>
+      </w:pPr>
+    </w:lvl>
+    <w:lvl w:ilvl="7" w:tplc="0C0A0019" w:tentative="1">
+      <w:start w:val="1"/>
+      <w:numFmt w:val="lowerLetter"/>
+      <w:lvlText w:val="%8."/>
+      <w:lvlJc w:val="left"/>
+      <w:pPr>
+        <w:ind w:left="6000" w:hanging="360"/>
+      </w:pPr>
+    </w:lvl>
+    <w:lvl w:ilvl="8" w:tplc="0C0A001B" w:tentative="1">
+      <w:start w:val="1"/>
+      <w:numFmt w:val="lowerRoman"/>
+      <w:lvlText w:val="%9."/>
+      <w:lvlJc w:val="right"/>
+      <w:pPr>
+        <w:ind w:left="6720" w:hanging="180"/>
+      </w:pPr>
+    </w:lvl>
+  </w:abstractNum>
+  <w:num w:numId="1">
+    <w:abstractNumId w:val="0"/>
+  </w:num>
+  <w:num w:numId="2">
+    <w:abstractNumId w:val="1"/>
+  </w:num>
+</w:numbering>
 </file>
 
 <file path=word/styles.xml><?xml version="1.0" encoding="utf-8"?>
@@ -437,6 +1058,112 @@
     <w:semiHidden/>
     <w:unhideWhenUsed/>
   </w:style>
+  <w:style w:type="table" w:styleId="Tablaconcuadrcula">
+    <w:name w:val="Table Grid"/>
+    <w:basedOn w:val="Tablanormal"/>
+    <w:uiPriority w:val="39"/>
+    <w:rsid w:val="00A713E6"/>
+    <w:pPr>
+      <w:spacing w:after="0" w:line="240" w:lineRule="auto"/>
+    </w:pPr>
+    <w:tblPr>
+      <w:tblBorders>
+        <w:top w:val="single" w:sz="4" w:space="0" w:color="auto"/>
+        <w:left w:val="single" w:sz="4" w:space="0" w:color="auto"/>
+        <w:bottom w:val="single" w:sz="4" w:space="0" w:color="auto"/>
+        <w:right w:val="single" w:sz="4" w:space="0" w:color="auto"/>
+        <w:insideH w:val="single" w:sz="4" w:space="0" w:color="auto"/>
+        <w:insideV w:val="single" w:sz="4" w:space="0" w:color="auto"/>
+      </w:tblBorders>
+    </w:tblPr>
+  </w:style>
+  <w:style w:type="table" w:styleId="Tabladecuadrcula4-nfasis1">
+    <w:name w:val="Grid Table 4 Accent 1"/>
+    <w:basedOn w:val="Tablanormal"/>
+    <w:uiPriority w:val="49"/>
+    <w:rsid w:val="00A713E6"/>
+    <w:pPr>
+      <w:spacing w:after="0" w:line="240" w:lineRule="auto"/>
+    </w:pPr>
+    <w:tblPr>
+      <w:tblStyleRowBandSize w:val="1"/>
+      <w:tblStyleColBandSize w:val="1"/>
+      <w:tblBorders>
+        <w:top w:val="single" w:sz="4" w:space="0" w:color="9CC2E5" w:themeColor="accent1" w:themeTint="99"/>
+        <w:left w:val="single" w:sz="4" w:space="0" w:color="9CC2E5" w:themeColor="accent1" w:themeTint="99"/>
+        <w:bottom w:val="single" w:sz="4" w:space="0" w:color="9CC2E5" w:themeColor="accent1" w:themeTint="99"/>
+        <w:right w:val="single" w:sz="4" w:space="0" w:color="9CC2E5" w:themeColor="accent1" w:themeTint="99"/>
+        <w:insideH w:val="single" w:sz="4" w:space="0" w:color="9CC2E5" w:themeColor="accent1" w:themeTint="99"/>
+        <w:insideV w:val="single" w:sz="4" w:space="0" w:color="9CC2E5" w:themeColor="accent1" w:themeTint="99"/>
+      </w:tblBorders>
+    </w:tblPr>
+    <w:tblStylePr w:type="firstRow">
+      <w:rPr>
+        <w:b/>
+        <w:bCs/>
+        <w:color w:val="FFFFFF" w:themeColor="background1"/>
+      </w:rPr>
+      <w:tblPr/>
+      <w:tcPr>
+        <w:tcBorders>
+          <w:top w:val="single" w:sz="4" w:space="0" w:color="5B9BD5" w:themeColor="accent1"/>
+          <w:left w:val="single" w:sz="4" w:space="0" w:color="5B9BD5" w:themeColor="accent1"/>
+          <w:bottom w:val="single" w:sz="4" w:space="0" w:color="5B9BD5" w:themeColor="accent1"/>
+          <w:right w:val="single" w:sz="4" w:space="0" w:color="5B9BD5" w:themeColor="accent1"/>
+          <w:insideH w:val="nil"/>
+          <w:insideV w:val="nil"/>
+        </w:tcBorders>
+        <w:shd w:val="clear" w:color="auto" w:fill="5B9BD5" w:themeFill="accent1"/>
+      </w:tcPr>
+    </w:tblStylePr>
+    <w:tblStylePr w:type="lastRow">
+      <w:rPr>
+        <w:b/>
+        <w:bCs/>
+      </w:rPr>
+      <w:tblPr/>
+      <w:tcPr>
+        <w:tcBorders>
+          <w:top w:val="double" w:sz="4" w:space="0" w:color="5B9BD5" w:themeColor="accent1"/>
+        </w:tcBorders>
+      </w:tcPr>
+    </w:tblStylePr>
+    <w:tblStylePr w:type="firstCol">
+      <w:rPr>
+        <w:b/>
+        <w:bCs/>
+      </w:rPr>
+    </w:tblStylePr>
+    <w:tblStylePr w:type="lastCol">
+      <w:rPr>
+        <w:b/>
+        <w:bCs/>
+      </w:rPr>
+    </w:tblStylePr>
+    <w:tblStylePr w:type="band1Vert">
+      <w:tblPr/>
+      <w:tcPr>
+        <w:shd w:val="clear" w:color="auto" w:fill="DEEAF6" w:themeFill="accent1" w:themeFillTint="33"/>
+      </w:tcPr>
+    </w:tblStylePr>
+    <w:tblStylePr w:type="band1Horz">
+      <w:tblPr/>
+      <w:tcPr>
+        <w:shd w:val="clear" w:color="auto" w:fill="DEEAF6" w:themeFill="accent1" w:themeFillTint="33"/>
+      </w:tcPr>
+    </w:tblStylePr>
+  </w:style>
+  <w:style w:type="paragraph" w:styleId="Prrafodelista">
+    <w:name w:val="List Paragraph"/>
+    <w:basedOn w:val="Normal"/>
+    <w:uiPriority w:val="34"/>
+    <w:qFormat/>
+    <w:rsid w:val="0025737F"/>
+    <w:pPr>
+      <w:ind w:left="720"/>
+      <w:contextualSpacing/>
+    </w:pPr>
+  </w:style>
 </w:styles>
 </file>
 

</xml_diff>

<commit_message>
Finalización de la Especificación de los Casos de Uso
Especificación de los Casos de Uso completado
</commit_message>
<xml_diff>
--- a/EspecificacionCasosDeUso.docx
+++ b/EspecificacionCasosDeUso.docx
@@ -322,8 +322,6 @@
               </w:rPr>
               <w:t>(Buscar Notas)</w:t>
             </w:r>
-            <w:bookmarkStart w:id="0" w:name="_GoBack"/>
-            <w:bookmarkEnd w:id="0"/>
           </w:p>
         </w:tc>
       </w:tr>
@@ -363,7 +361,7 @@
               <w:pStyle w:val="Prrafodelista"/>
               <w:numPr>
                 <w:ilvl w:val="0"/>
-                <w:numId w:val="2"/>
+                <w:numId w:val="1"/>
               </w:numPr>
               <w:rPr>
                 <w:b w:val="0"/>
@@ -428,6 +426,1078 @@
         </w:tc>
       </w:tr>
     </w:tbl>
+    <w:p>
+      <w:pPr>
+        <w:rPr>
+          <w:b/>
+          <w:sz w:val="28"/>
+        </w:rPr>
+      </w:pPr>
+    </w:p>
+    <w:tbl>
+      <w:tblPr>
+        <w:tblStyle w:val="Tabladecuadrcula4-nfasis1"/>
+        <w:tblW w:w="0" w:type="auto"/>
+        <w:tblLook w:val="04A0" w:firstRow="1" w:lastRow="0" w:firstColumn="1" w:lastColumn="0" w:noHBand="0" w:noVBand="1"/>
+      </w:tblPr>
+      <w:tblGrid>
+        <w:gridCol w:w="8494"/>
+      </w:tblGrid>
+      <w:tr>
+        <w:trPr>
+          <w:cnfStyle w:val="100000000000" w:firstRow="1" w:lastRow="0" w:firstColumn="0" w:lastColumn="0" w:oddVBand="0" w:evenVBand="0" w:oddHBand="0" w:evenHBand="0" w:firstRowFirstColumn="0" w:firstRowLastColumn="0" w:lastRowFirstColumn="0" w:lastRowLastColumn="0"/>
+        </w:trPr>
+        <w:tc>
+          <w:tcPr>
+            <w:cnfStyle w:val="001000000000" w:firstRow="0" w:lastRow="0" w:firstColumn="1" w:lastColumn="0" w:oddVBand="0" w:evenVBand="0" w:oddHBand="0" w:evenHBand="0" w:firstRowFirstColumn="0" w:firstRowLastColumn="0" w:lastRowFirstColumn="0" w:lastRowLastColumn="0"/>
+            <w:tcW w:w="8494" w:type="dxa"/>
+          </w:tcPr>
+          <w:p>
+            <w:pPr>
+              <w:rPr>
+                <w:b w:val="0"/>
+              </w:rPr>
+            </w:pPr>
+            <w:r>
+              <w:rPr>
+                <w:b w:val="0"/>
+              </w:rPr>
+              <w:t xml:space="preserve">Caso de Uso: Consultar </w:t>
+            </w:r>
+            <w:r>
+              <w:rPr>
+                <w:b w:val="0"/>
+              </w:rPr>
+              <w:t>Nominas</w:t>
+            </w:r>
+          </w:p>
+        </w:tc>
+      </w:tr>
+      <w:tr>
+        <w:trPr>
+          <w:cnfStyle w:val="000000100000" w:firstRow="0" w:lastRow="0" w:firstColumn="0" w:lastColumn="0" w:oddVBand="0" w:evenVBand="0" w:oddHBand="1" w:evenHBand="0" w:firstRowFirstColumn="0" w:firstRowLastColumn="0" w:lastRowFirstColumn="0" w:lastRowLastColumn="0"/>
+        </w:trPr>
+        <w:tc>
+          <w:tcPr>
+            <w:cnfStyle w:val="001000000000" w:firstRow="0" w:lastRow="0" w:firstColumn="1" w:lastColumn="0" w:oddVBand="0" w:evenVBand="0" w:oddHBand="0" w:evenHBand="0" w:firstRowFirstColumn="0" w:firstRowLastColumn="0" w:lastRowFirstColumn="0" w:lastRowLastColumn="0"/>
+            <w:tcW w:w="8494" w:type="dxa"/>
+          </w:tcPr>
+          <w:p>
+            <w:pPr>
+              <w:rPr>
+                <w:b w:val="0"/>
+                <w:sz w:val="28"/>
+              </w:rPr>
+            </w:pPr>
+            <w:r>
+              <w:rPr>
+                <w:sz w:val="24"/>
+              </w:rPr>
+              <w:t>ID</w:t>
+            </w:r>
+            <w:r>
+              <w:rPr>
+                <w:b w:val="0"/>
+                <w:sz w:val="24"/>
+              </w:rPr>
+              <w:t>:2</w:t>
+            </w:r>
+          </w:p>
+        </w:tc>
+      </w:tr>
+      <w:tr>
+        <w:tc>
+          <w:tcPr>
+            <w:cnfStyle w:val="001000000000" w:firstRow="0" w:lastRow="0" w:firstColumn="1" w:lastColumn="0" w:oddVBand="0" w:evenVBand="0" w:oddHBand="0" w:evenHBand="0" w:firstRowFirstColumn="0" w:firstRowLastColumn="0" w:lastRowFirstColumn="0" w:lastRowLastColumn="0"/>
+            <w:tcW w:w="8494" w:type="dxa"/>
+          </w:tcPr>
+          <w:p>
+            <w:pPr>
+              <w:rPr>
+                <w:b w:val="0"/>
+                <w:sz w:val="24"/>
+              </w:rPr>
+            </w:pPr>
+            <w:r>
+              <w:rPr>
+                <w:sz w:val="24"/>
+              </w:rPr>
+              <w:t>Breve Descripción</w:t>
+            </w:r>
+            <w:r>
+              <w:rPr>
+                <w:b w:val="0"/>
+                <w:sz w:val="24"/>
+              </w:rPr>
+              <w:t>:</w:t>
+            </w:r>
+          </w:p>
+          <w:p>
+            <w:pPr>
+              <w:rPr>
+                <w:b w:val="0"/>
+                <w:sz w:val="24"/>
+              </w:rPr>
+            </w:pPr>
+            <w:r>
+              <w:rPr>
+                <w:b w:val="0"/>
+                <w:sz w:val="24"/>
+              </w:rPr>
+              <w:t xml:space="preserve">El </w:t>
+            </w:r>
+            <w:r>
+              <w:rPr>
+                <w:b w:val="0"/>
+                <w:sz w:val="24"/>
+              </w:rPr>
+              <w:t>empleado consulta la nómina obtenida</w:t>
+            </w:r>
+          </w:p>
+        </w:tc>
+      </w:tr>
+      <w:tr>
+        <w:trPr>
+          <w:cnfStyle w:val="000000100000" w:firstRow="0" w:lastRow="0" w:firstColumn="0" w:lastColumn="0" w:oddVBand="0" w:evenVBand="0" w:oddHBand="1" w:evenHBand="0" w:firstRowFirstColumn="0" w:firstRowLastColumn="0" w:lastRowFirstColumn="0" w:lastRowLastColumn="0"/>
+        </w:trPr>
+        <w:tc>
+          <w:tcPr>
+            <w:cnfStyle w:val="001000000000" w:firstRow="0" w:lastRow="0" w:firstColumn="1" w:lastColumn="0" w:oddVBand="0" w:evenVBand="0" w:oddHBand="0" w:evenHBand="0" w:firstRowFirstColumn="0" w:firstRowLastColumn="0" w:lastRowFirstColumn="0" w:lastRowLastColumn="0"/>
+            <w:tcW w:w="8494" w:type="dxa"/>
+          </w:tcPr>
+          <w:p>
+            <w:pPr>
+              <w:rPr>
+                <w:b w:val="0"/>
+                <w:sz w:val="24"/>
+              </w:rPr>
+            </w:pPr>
+            <w:r>
+              <w:rPr>
+                <w:sz w:val="24"/>
+              </w:rPr>
+              <w:t>Actores Principales</w:t>
+            </w:r>
+            <w:r>
+              <w:rPr>
+                <w:b w:val="0"/>
+                <w:sz w:val="24"/>
+              </w:rPr>
+              <w:t>:</w:t>
+            </w:r>
+          </w:p>
+          <w:p>
+            <w:pPr>
+              <w:rPr>
+                <w:b w:val="0"/>
+                <w:sz w:val="28"/>
+              </w:rPr>
+            </w:pPr>
+            <w:r>
+              <w:rPr>
+                <w:b w:val="0"/>
+                <w:sz w:val="24"/>
+              </w:rPr>
+              <w:t>Empleados</w:t>
+            </w:r>
+          </w:p>
+        </w:tc>
+      </w:tr>
+      <w:tr>
+        <w:tc>
+          <w:tcPr>
+            <w:cnfStyle w:val="001000000000" w:firstRow="0" w:lastRow="0" w:firstColumn="1" w:lastColumn="0" w:oddVBand="0" w:evenVBand="0" w:oddHBand="0" w:evenHBand="0" w:firstRowFirstColumn="0" w:firstRowLastColumn="0" w:lastRowFirstColumn="0" w:lastRowLastColumn="0"/>
+            <w:tcW w:w="8494" w:type="dxa"/>
+          </w:tcPr>
+          <w:p>
+            <w:pPr>
+              <w:rPr>
+                <w:b w:val="0"/>
+                <w:sz w:val="24"/>
+              </w:rPr>
+            </w:pPr>
+            <w:r>
+              <w:rPr>
+                <w:sz w:val="24"/>
+              </w:rPr>
+              <w:t>Actores Secundarios</w:t>
+            </w:r>
+            <w:r>
+              <w:rPr>
+                <w:b w:val="0"/>
+                <w:sz w:val="24"/>
+              </w:rPr>
+              <w:t>:</w:t>
+            </w:r>
+          </w:p>
+          <w:p>
+            <w:pPr>
+              <w:rPr>
+                <w:b w:val="0"/>
+                <w:sz w:val="24"/>
+              </w:rPr>
+            </w:pPr>
+            <w:r>
+              <w:rPr>
+                <w:b w:val="0"/>
+                <w:sz w:val="24"/>
+              </w:rPr>
+              <w:t>Empleados</w:t>
+            </w:r>
+            <w:r>
+              <w:rPr>
+                <w:b w:val="0"/>
+                <w:sz w:val="24"/>
+              </w:rPr>
+              <w:t>, Profesores</w:t>
+            </w:r>
+          </w:p>
+        </w:tc>
+      </w:tr>
+      <w:tr>
+        <w:trPr>
+          <w:cnfStyle w:val="000000100000" w:firstRow="0" w:lastRow="0" w:firstColumn="0" w:lastColumn="0" w:oddVBand="0" w:evenVBand="0" w:oddHBand="1" w:evenHBand="0" w:firstRowFirstColumn="0" w:firstRowLastColumn="0" w:lastRowFirstColumn="0" w:lastRowLastColumn="0"/>
+        </w:trPr>
+        <w:tc>
+          <w:tcPr>
+            <w:cnfStyle w:val="001000000000" w:firstRow="0" w:lastRow="0" w:firstColumn="1" w:lastColumn="0" w:oddVBand="0" w:evenVBand="0" w:oddHBand="0" w:evenHBand="0" w:firstRowFirstColumn="0" w:firstRowLastColumn="0" w:lastRowFirstColumn="0" w:lastRowLastColumn="0"/>
+            <w:tcW w:w="8494" w:type="dxa"/>
+          </w:tcPr>
+          <w:p>
+            <w:pPr>
+              <w:rPr>
+                <w:b w:val="0"/>
+                <w:sz w:val="24"/>
+              </w:rPr>
+            </w:pPr>
+            <w:r>
+              <w:rPr>
+                <w:sz w:val="24"/>
+              </w:rPr>
+              <w:t>Precondiciones</w:t>
+            </w:r>
+            <w:r>
+              <w:rPr>
+                <w:b w:val="0"/>
+                <w:sz w:val="24"/>
+              </w:rPr>
+              <w:t>:</w:t>
+            </w:r>
+          </w:p>
+          <w:p>
+            <w:pPr>
+              <w:rPr>
+                <w:b w:val="0"/>
+                <w:sz w:val="28"/>
+              </w:rPr>
+            </w:pPr>
+            <w:r>
+              <w:rPr>
+                <w:b w:val="0"/>
+                <w:sz w:val="24"/>
+              </w:rPr>
+              <w:t xml:space="preserve">El </w:t>
+            </w:r>
+            <w:r>
+              <w:rPr>
+                <w:b w:val="0"/>
+                <w:sz w:val="24"/>
+              </w:rPr>
+              <w:t>Empleado</w:t>
+            </w:r>
+            <w:r>
+              <w:rPr>
+                <w:b w:val="0"/>
+                <w:sz w:val="24"/>
+              </w:rPr>
+              <w:t xml:space="preserve"> se conecta al sistema</w:t>
+            </w:r>
+          </w:p>
+        </w:tc>
+      </w:tr>
+      <w:tr>
+        <w:trPr>
+          <w:trHeight w:val="601"/>
+        </w:trPr>
+        <w:tc>
+          <w:tcPr>
+            <w:cnfStyle w:val="001000000000" w:firstRow="0" w:lastRow="0" w:firstColumn="1" w:lastColumn="0" w:oddVBand="0" w:evenVBand="0" w:oddHBand="0" w:evenHBand="0" w:firstRowFirstColumn="0" w:firstRowLastColumn="0" w:lastRowFirstColumn="0" w:lastRowLastColumn="0"/>
+            <w:tcW w:w="8494" w:type="dxa"/>
+          </w:tcPr>
+          <w:p>
+            <w:pPr>
+              <w:rPr>
+                <w:b w:val="0"/>
+                <w:sz w:val="24"/>
+              </w:rPr>
+            </w:pPr>
+            <w:r>
+              <w:rPr>
+                <w:sz w:val="24"/>
+              </w:rPr>
+              <w:t>Flujo Principal</w:t>
+            </w:r>
+            <w:r>
+              <w:rPr>
+                <w:b w:val="0"/>
+                <w:sz w:val="24"/>
+              </w:rPr>
+              <w:t>:</w:t>
+            </w:r>
+          </w:p>
+          <w:p>
+            <w:pPr>
+              <w:pStyle w:val="Prrafodelista"/>
+              <w:numPr>
+                <w:ilvl w:val="0"/>
+                <w:numId w:val="4"/>
+              </w:numPr>
+              <w:rPr>
+                <w:b w:val="0"/>
+                <w:sz w:val="28"/>
+              </w:rPr>
+            </w:pPr>
+            <w:proofErr w:type="spellStart"/>
+            <w:r>
+              <w:rPr>
+                <w:b w:val="0"/>
+                <w:sz w:val="24"/>
+              </w:rPr>
+              <w:t>Include</w:t>
+            </w:r>
+            <w:proofErr w:type="spellEnd"/>
+            <w:r>
+              <w:rPr>
+                <w:b w:val="0"/>
+                <w:sz w:val="24"/>
+              </w:rPr>
+              <w:t xml:space="preserve">(Buscar </w:t>
+            </w:r>
+            <w:r>
+              <w:rPr>
+                <w:b w:val="0"/>
+                <w:sz w:val="24"/>
+              </w:rPr>
+              <w:t>Nominas</w:t>
+            </w:r>
+            <w:r>
+              <w:rPr>
+                <w:b w:val="0"/>
+                <w:sz w:val="24"/>
+              </w:rPr>
+              <w:t>)</w:t>
+            </w:r>
+          </w:p>
+        </w:tc>
+      </w:tr>
+      <w:tr>
+        <w:trPr>
+          <w:cnfStyle w:val="000000100000" w:firstRow="0" w:lastRow="0" w:firstColumn="0" w:lastColumn="0" w:oddVBand="0" w:evenVBand="0" w:oddHBand="1" w:evenHBand="0" w:firstRowFirstColumn="0" w:firstRowLastColumn="0" w:lastRowFirstColumn="0" w:lastRowLastColumn="0"/>
+          <w:trHeight w:val="601"/>
+        </w:trPr>
+        <w:tc>
+          <w:tcPr>
+            <w:cnfStyle w:val="001000000000" w:firstRow="0" w:lastRow="0" w:firstColumn="1" w:lastColumn="0" w:oddVBand="0" w:evenVBand="0" w:oddHBand="0" w:evenHBand="0" w:firstRowFirstColumn="0" w:firstRowLastColumn="0" w:lastRowFirstColumn="0" w:lastRowLastColumn="0"/>
+            <w:tcW w:w="8494" w:type="dxa"/>
+          </w:tcPr>
+          <w:p>
+            <w:pPr>
+              <w:rPr>
+                <w:b w:val="0"/>
+                <w:sz w:val="24"/>
+              </w:rPr>
+            </w:pPr>
+            <w:r>
+              <w:rPr>
+                <w:sz w:val="24"/>
+              </w:rPr>
+              <w:t>Post Condiciones</w:t>
+            </w:r>
+            <w:r>
+              <w:rPr>
+                <w:b w:val="0"/>
+                <w:sz w:val="24"/>
+              </w:rPr>
+              <w:t>:</w:t>
+            </w:r>
+          </w:p>
+          <w:p>
+            <w:pPr>
+              <w:pStyle w:val="Prrafodelista"/>
+              <w:numPr>
+                <w:ilvl w:val="0"/>
+                <w:numId w:val="3"/>
+              </w:numPr>
+              <w:rPr>
+                <w:b w:val="0"/>
+                <w:sz w:val="24"/>
+              </w:rPr>
+            </w:pPr>
+            <w:r>
+              <w:rPr>
+                <w:b w:val="0"/>
+                <w:sz w:val="24"/>
+              </w:rPr>
+              <w:t>La Base de Datos te devuelve las notas correspondientes al alumno</w:t>
+            </w:r>
+          </w:p>
+        </w:tc>
+      </w:tr>
+      <w:tr>
+        <w:trPr>
+          <w:trHeight w:val="601"/>
+        </w:trPr>
+        <w:tc>
+          <w:tcPr>
+            <w:cnfStyle w:val="001000000000" w:firstRow="0" w:lastRow="0" w:firstColumn="1" w:lastColumn="0" w:oddVBand="0" w:evenVBand="0" w:oddHBand="0" w:evenHBand="0" w:firstRowFirstColumn="0" w:firstRowLastColumn="0" w:lastRowFirstColumn="0" w:lastRowLastColumn="0"/>
+            <w:tcW w:w="8494" w:type="dxa"/>
+          </w:tcPr>
+          <w:p>
+            <w:pPr>
+              <w:rPr>
+                <w:b w:val="0"/>
+                <w:sz w:val="24"/>
+              </w:rPr>
+            </w:pPr>
+            <w:r>
+              <w:rPr>
+                <w:sz w:val="24"/>
+              </w:rPr>
+              <w:t>Flujos alternativo</w:t>
+            </w:r>
+            <w:r>
+              <w:rPr>
+                <w:b w:val="0"/>
+                <w:sz w:val="24"/>
+              </w:rPr>
+              <w:t>s:</w:t>
+            </w:r>
+          </w:p>
+          <w:p>
+            <w:pPr>
+              <w:rPr>
+                <w:b w:val="0"/>
+                <w:sz w:val="24"/>
+              </w:rPr>
+            </w:pPr>
+            <w:r>
+              <w:rPr>
+                <w:b w:val="0"/>
+                <w:sz w:val="24"/>
+              </w:rPr>
+              <w:t>Ninguno</w:t>
+            </w:r>
+          </w:p>
+        </w:tc>
+      </w:tr>
+    </w:tbl>
+    <w:p>
+      <w:pPr>
+        <w:rPr>
+          <w:b/>
+          <w:sz w:val="28"/>
+        </w:rPr>
+      </w:pPr>
+    </w:p>
+    <w:p>
+      <w:pPr>
+        <w:rPr>
+          <w:b/>
+          <w:sz w:val="28"/>
+        </w:rPr>
+      </w:pPr>
+    </w:p>
+    <w:p>
+      <w:pPr>
+        <w:rPr>
+          <w:b/>
+          <w:sz w:val="28"/>
+        </w:rPr>
+      </w:pPr>
+    </w:p>
+    <w:p>
+      <w:pPr>
+        <w:rPr>
+          <w:b/>
+          <w:sz w:val="28"/>
+        </w:rPr>
+      </w:pPr>
+    </w:p>
+    <w:p>
+      <w:pPr>
+        <w:rPr>
+          <w:b/>
+          <w:sz w:val="28"/>
+        </w:rPr>
+      </w:pPr>
+    </w:p>
+    <w:p>
+      <w:pPr>
+        <w:rPr>
+          <w:b/>
+          <w:sz w:val="28"/>
+        </w:rPr>
+      </w:pPr>
+    </w:p>
+    <w:tbl>
+      <w:tblPr>
+        <w:tblStyle w:val="Tabladecuadrcula4-nfasis1"/>
+        <w:tblW w:w="0" w:type="auto"/>
+        <w:tblLook w:val="04A0" w:firstRow="1" w:lastRow="0" w:firstColumn="1" w:lastColumn="0" w:noHBand="0" w:noVBand="1"/>
+      </w:tblPr>
+      <w:tblGrid>
+        <w:gridCol w:w="8494"/>
+      </w:tblGrid>
+      <w:tr>
+        <w:trPr>
+          <w:cnfStyle w:val="100000000000" w:firstRow="1" w:lastRow="0" w:firstColumn="0" w:lastColumn="0" w:oddVBand="0" w:evenVBand="0" w:oddHBand="0" w:evenHBand="0" w:firstRowFirstColumn="0" w:firstRowLastColumn="0" w:lastRowFirstColumn="0" w:lastRowLastColumn="0"/>
+        </w:trPr>
+        <w:tc>
+          <w:tcPr>
+            <w:cnfStyle w:val="001000000000" w:firstRow="0" w:lastRow="0" w:firstColumn="1" w:lastColumn="0" w:oddVBand="0" w:evenVBand="0" w:oddHBand="0" w:evenHBand="0" w:firstRowFirstColumn="0" w:firstRowLastColumn="0" w:lastRowFirstColumn="0" w:lastRowLastColumn="0"/>
+            <w:tcW w:w="8494" w:type="dxa"/>
+          </w:tcPr>
+          <w:p>
+            <w:pPr>
+              <w:rPr>
+                <w:b w:val="0"/>
+              </w:rPr>
+            </w:pPr>
+            <w:r>
+              <w:rPr>
+                <w:b w:val="0"/>
+              </w:rPr>
+              <w:lastRenderedPageBreak/>
+              <w:t xml:space="preserve">Caso de Uso: </w:t>
+            </w:r>
+            <w:r>
+              <w:rPr>
+                <w:b w:val="0"/>
+              </w:rPr>
+              <w:t>Trámites Burocráticos</w:t>
+            </w:r>
+          </w:p>
+        </w:tc>
+      </w:tr>
+      <w:tr>
+        <w:trPr>
+          <w:cnfStyle w:val="000000100000" w:firstRow="0" w:lastRow="0" w:firstColumn="0" w:lastColumn="0" w:oddVBand="0" w:evenVBand="0" w:oddHBand="1" w:evenHBand="0" w:firstRowFirstColumn="0" w:firstRowLastColumn="0" w:lastRowFirstColumn="0" w:lastRowLastColumn="0"/>
+        </w:trPr>
+        <w:tc>
+          <w:tcPr>
+            <w:cnfStyle w:val="001000000000" w:firstRow="0" w:lastRow="0" w:firstColumn="1" w:lastColumn="0" w:oddVBand="0" w:evenVBand="0" w:oddHBand="0" w:evenHBand="0" w:firstRowFirstColumn="0" w:firstRowLastColumn="0" w:lastRowFirstColumn="0" w:lastRowLastColumn="0"/>
+            <w:tcW w:w="8494" w:type="dxa"/>
+          </w:tcPr>
+          <w:p>
+            <w:pPr>
+              <w:rPr>
+                <w:b w:val="0"/>
+                <w:sz w:val="28"/>
+              </w:rPr>
+            </w:pPr>
+            <w:r>
+              <w:rPr>
+                <w:sz w:val="24"/>
+              </w:rPr>
+              <w:t>ID</w:t>
+            </w:r>
+            <w:r>
+              <w:rPr>
+                <w:b w:val="0"/>
+                <w:sz w:val="24"/>
+              </w:rPr>
+              <w:t>:3</w:t>
+            </w:r>
+          </w:p>
+        </w:tc>
+      </w:tr>
+      <w:tr>
+        <w:tc>
+          <w:tcPr>
+            <w:cnfStyle w:val="001000000000" w:firstRow="0" w:lastRow="0" w:firstColumn="1" w:lastColumn="0" w:oddVBand="0" w:evenVBand="0" w:oddHBand="0" w:evenHBand="0" w:firstRowFirstColumn="0" w:firstRowLastColumn="0" w:lastRowFirstColumn="0" w:lastRowLastColumn="0"/>
+            <w:tcW w:w="8494" w:type="dxa"/>
+          </w:tcPr>
+          <w:p>
+            <w:pPr>
+              <w:rPr>
+                <w:b w:val="0"/>
+                <w:sz w:val="24"/>
+              </w:rPr>
+            </w:pPr>
+            <w:r>
+              <w:rPr>
+                <w:sz w:val="24"/>
+              </w:rPr>
+              <w:t>Breve Descripción</w:t>
+            </w:r>
+            <w:r>
+              <w:rPr>
+                <w:b w:val="0"/>
+                <w:sz w:val="24"/>
+              </w:rPr>
+              <w:t>:</w:t>
+            </w:r>
+          </w:p>
+          <w:p>
+            <w:pPr>
+              <w:rPr>
+                <w:b w:val="0"/>
+                <w:sz w:val="24"/>
+              </w:rPr>
+            </w:pPr>
+            <w:r>
+              <w:rPr>
+                <w:b w:val="0"/>
+                <w:sz w:val="24"/>
+              </w:rPr>
+              <w:t>La Secretaria realiza una serie de Trámites Burocráticos</w:t>
+            </w:r>
+          </w:p>
+        </w:tc>
+      </w:tr>
+      <w:tr>
+        <w:trPr>
+          <w:cnfStyle w:val="000000100000" w:firstRow="0" w:lastRow="0" w:firstColumn="0" w:lastColumn="0" w:oddVBand="0" w:evenVBand="0" w:oddHBand="1" w:evenHBand="0" w:firstRowFirstColumn="0" w:firstRowLastColumn="0" w:lastRowFirstColumn="0" w:lastRowLastColumn="0"/>
+        </w:trPr>
+        <w:tc>
+          <w:tcPr>
+            <w:cnfStyle w:val="001000000000" w:firstRow="0" w:lastRow="0" w:firstColumn="1" w:lastColumn="0" w:oddVBand="0" w:evenVBand="0" w:oddHBand="0" w:evenHBand="0" w:firstRowFirstColumn="0" w:firstRowLastColumn="0" w:lastRowFirstColumn="0" w:lastRowLastColumn="0"/>
+            <w:tcW w:w="8494" w:type="dxa"/>
+          </w:tcPr>
+          <w:p>
+            <w:pPr>
+              <w:rPr>
+                <w:b w:val="0"/>
+                <w:sz w:val="24"/>
+              </w:rPr>
+            </w:pPr>
+            <w:r>
+              <w:rPr>
+                <w:sz w:val="24"/>
+              </w:rPr>
+              <w:t>Actores Principales</w:t>
+            </w:r>
+            <w:r>
+              <w:rPr>
+                <w:b w:val="0"/>
+                <w:sz w:val="24"/>
+              </w:rPr>
+              <w:t>:</w:t>
+            </w:r>
+          </w:p>
+          <w:p>
+            <w:pPr>
+              <w:rPr>
+                <w:b w:val="0"/>
+                <w:sz w:val="28"/>
+              </w:rPr>
+            </w:pPr>
+            <w:r>
+              <w:rPr>
+                <w:b w:val="0"/>
+                <w:sz w:val="24"/>
+              </w:rPr>
+              <w:t>Secretaria</w:t>
+            </w:r>
+          </w:p>
+        </w:tc>
+      </w:tr>
+      <w:tr>
+        <w:tc>
+          <w:tcPr>
+            <w:cnfStyle w:val="001000000000" w:firstRow="0" w:lastRow="0" w:firstColumn="1" w:lastColumn="0" w:oddVBand="0" w:evenVBand="0" w:oddHBand="0" w:evenHBand="0" w:firstRowFirstColumn="0" w:firstRowLastColumn="0" w:lastRowFirstColumn="0" w:lastRowLastColumn="0"/>
+            <w:tcW w:w="8494" w:type="dxa"/>
+          </w:tcPr>
+          <w:p>
+            <w:pPr>
+              <w:rPr>
+                <w:b w:val="0"/>
+                <w:sz w:val="24"/>
+              </w:rPr>
+            </w:pPr>
+            <w:r>
+              <w:rPr>
+                <w:sz w:val="24"/>
+              </w:rPr>
+              <w:t>Actores Secundarios</w:t>
+            </w:r>
+            <w:r>
+              <w:rPr>
+                <w:b w:val="0"/>
+                <w:sz w:val="24"/>
+              </w:rPr>
+              <w:t>:</w:t>
+            </w:r>
+          </w:p>
+          <w:p>
+            <w:pPr>
+              <w:rPr>
+                <w:b w:val="0"/>
+                <w:sz w:val="24"/>
+              </w:rPr>
+            </w:pPr>
+            <w:r>
+              <w:rPr>
+                <w:b w:val="0"/>
+                <w:sz w:val="24"/>
+              </w:rPr>
+              <w:t>Ninguno</w:t>
+            </w:r>
+          </w:p>
+        </w:tc>
+      </w:tr>
+      <w:tr>
+        <w:trPr>
+          <w:cnfStyle w:val="000000100000" w:firstRow="0" w:lastRow="0" w:firstColumn="0" w:lastColumn="0" w:oddVBand="0" w:evenVBand="0" w:oddHBand="1" w:evenHBand="0" w:firstRowFirstColumn="0" w:firstRowLastColumn="0" w:lastRowFirstColumn="0" w:lastRowLastColumn="0"/>
+        </w:trPr>
+        <w:tc>
+          <w:tcPr>
+            <w:cnfStyle w:val="001000000000" w:firstRow="0" w:lastRow="0" w:firstColumn="1" w:lastColumn="0" w:oddVBand="0" w:evenVBand="0" w:oddHBand="0" w:evenHBand="0" w:firstRowFirstColumn="0" w:firstRowLastColumn="0" w:lastRowFirstColumn="0" w:lastRowLastColumn="0"/>
+            <w:tcW w:w="8494" w:type="dxa"/>
+          </w:tcPr>
+          <w:p>
+            <w:pPr>
+              <w:rPr>
+                <w:b w:val="0"/>
+                <w:sz w:val="24"/>
+              </w:rPr>
+            </w:pPr>
+            <w:r>
+              <w:rPr>
+                <w:sz w:val="24"/>
+              </w:rPr>
+              <w:t>Precondiciones</w:t>
+            </w:r>
+            <w:r>
+              <w:rPr>
+                <w:b w:val="0"/>
+                <w:sz w:val="24"/>
+              </w:rPr>
+              <w:t>:</w:t>
+            </w:r>
+          </w:p>
+          <w:p>
+            <w:pPr>
+              <w:rPr>
+                <w:b w:val="0"/>
+                <w:sz w:val="28"/>
+              </w:rPr>
+            </w:pPr>
+            <w:r>
+              <w:rPr>
+                <w:b w:val="0"/>
+                <w:sz w:val="24"/>
+              </w:rPr>
+              <w:t>La Secretaria</w:t>
+            </w:r>
+            <w:r>
+              <w:rPr>
+                <w:b w:val="0"/>
+                <w:sz w:val="24"/>
+              </w:rPr>
+              <w:t xml:space="preserve"> se conecta al sistema</w:t>
+            </w:r>
+          </w:p>
+        </w:tc>
+      </w:tr>
+      <w:tr>
+        <w:trPr>
+          <w:trHeight w:val="601"/>
+        </w:trPr>
+        <w:tc>
+          <w:tcPr>
+            <w:cnfStyle w:val="001000000000" w:firstRow="0" w:lastRow="0" w:firstColumn="1" w:lastColumn="0" w:oddVBand="0" w:evenVBand="0" w:oddHBand="0" w:evenHBand="0" w:firstRowFirstColumn="0" w:firstRowLastColumn="0" w:lastRowFirstColumn="0" w:lastRowLastColumn="0"/>
+            <w:tcW w:w="8494" w:type="dxa"/>
+          </w:tcPr>
+          <w:p>
+            <w:pPr>
+              <w:rPr>
+                <w:b w:val="0"/>
+                <w:sz w:val="24"/>
+              </w:rPr>
+            </w:pPr>
+            <w:r>
+              <w:rPr>
+                <w:sz w:val="24"/>
+              </w:rPr>
+              <w:t>Flujo Principal</w:t>
+            </w:r>
+            <w:r>
+              <w:rPr>
+                <w:b w:val="0"/>
+                <w:sz w:val="24"/>
+              </w:rPr>
+              <w:t>:</w:t>
+            </w:r>
+          </w:p>
+          <w:p>
+            <w:pPr>
+              <w:pStyle w:val="Prrafodelista"/>
+              <w:numPr>
+                <w:ilvl w:val="0"/>
+                <w:numId w:val="5"/>
+              </w:numPr>
+              <w:rPr>
+                <w:b w:val="0"/>
+                <w:sz w:val="28"/>
+              </w:rPr>
+            </w:pPr>
+            <w:proofErr w:type="spellStart"/>
+            <w:r>
+              <w:rPr>
+                <w:b w:val="0"/>
+                <w:sz w:val="24"/>
+              </w:rPr>
+              <w:t>Include</w:t>
+            </w:r>
+            <w:proofErr w:type="spellEnd"/>
+            <w:r>
+              <w:rPr>
+                <w:b w:val="0"/>
+                <w:sz w:val="24"/>
+              </w:rPr>
+              <w:t>(</w:t>
+            </w:r>
+            <w:r>
+              <w:rPr>
+                <w:b w:val="0"/>
+                <w:sz w:val="24"/>
+              </w:rPr>
+              <w:t>Preinscr</w:t>
+            </w:r>
+            <w:r>
+              <w:rPr>
+                <w:b w:val="0"/>
+                <w:sz w:val="24"/>
+              </w:rPr>
+              <w:t>ipción Matricula</w:t>
+            </w:r>
+            <w:r>
+              <w:rPr>
+                <w:b w:val="0"/>
+                <w:sz w:val="24"/>
+              </w:rPr>
+              <w:t>)</w:t>
+            </w:r>
+          </w:p>
+          <w:p>
+            <w:pPr>
+              <w:pStyle w:val="Prrafodelista"/>
+              <w:numPr>
+                <w:ilvl w:val="0"/>
+                <w:numId w:val="5"/>
+              </w:numPr>
+              <w:rPr>
+                <w:b w:val="0"/>
+                <w:sz w:val="28"/>
+              </w:rPr>
+            </w:pPr>
+            <w:proofErr w:type="spellStart"/>
+            <w:r>
+              <w:rPr>
+                <w:b w:val="0"/>
+                <w:sz w:val="24"/>
+              </w:rPr>
+              <w:t>Include</w:t>
+            </w:r>
+            <w:proofErr w:type="spellEnd"/>
+            <w:r>
+              <w:rPr>
+                <w:b w:val="0"/>
+                <w:sz w:val="24"/>
+              </w:rPr>
+              <w:t>(Entregar Nominas)</w:t>
+            </w:r>
+          </w:p>
+          <w:p>
+            <w:pPr>
+              <w:pStyle w:val="Prrafodelista"/>
+              <w:numPr>
+                <w:ilvl w:val="0"/>
+                <w:numId w:val="5"/>
+              </w:numPr>
+              <w:rPr>
+                <w:b w:val="0"/>
+                <w:sz w:val="28"/>
+              </w:rPr>
+            </w:pPr>
+            <w:proofErr w:type="spellStart"/>
+            <w:r>
+              <w:rPr>
+                <w:b w:val="0"/>
+                <w:sz w:val="24"/>
+              </w:rPr>
+              <w:t>Include</w:t>
+            </w:r>
+            <w:proofErr w:type="spellEnd"/>
+            <w:r>
+              <w:rPr>
+                <w:b w:val="0"/>
+                <w:sz w:val="24"/>
+              </w:rPr>
+              <w:t>(Formalizar Matricula)</w:t>
+            </w:r>
+          </w:p>
+        </w:tc>
+      </w:tr>
+      <w:tr>
+        <w:trPr>
+          <w:cnfStyle w:val="000000100000" w:firstRow="0" w:lastRow="0" w:firstColumn="0" w:lastColumn="0" w:oddVBand="0" w:evenVBand="0" w:oddHBand="1" w:evenHBand="0" w:firstRowFirstColumn="0" w:firstRowLastColumn="0" w:lastRowFirstColumn="0" w:lastRowLastColumn="0"/>
+          <w:trHeight w:val="601"/>
+        </w:trPr>
+        <w:tc>
+          <w:tcPr>
+            <w:cnfStyle w:val="001000000000" w:firstRow="0" w:lastRow="0" w:firstColumn="1" w:lastColumn="0" w:oddVBand="0" w:evenVBand="0" w:oddHBand="0" w:evenHBand="0" w:firstRowFirstColumn="0" w:firstRowLastColumn="0" w:lastRowFirstColumn="0" w:lastRowLastColumn="0"/>
+            <w:tcW w:w="8494" w:type="dxa"/>
+          </w:tcPr>
+          <w:p>
+            <w:pPr>
+              <w:rPr>
+                <w:b w:val="0"/>
+                <w:sz w:val="24"/>
+              </w:rPr>
+            </w:pPr>
+            <w:r>
+              <w:rPr>
+                <w:sz w:val="24"/>
+              </w:rPr>
+              <w:t>Post Condiciones</w:t>
+            </w:r>
+            <w:r>
+              <w:rPr>
+                <w:b w:val="0"/>
+                <w:sz w:val="24"/>
+              </w:rPr>
+              <w:t>:</w:t>
+            </w:r>
+          </w:p>
+          <w:p>
+            <w:pPr>
+              <w:pStyle w:val="Prrafodelista"/>
+              <w:numPr>
+                <w:ilvl w:val="0"/>
+                <w:numId w:val="7"/>
+              </w:numPr>
+              <w:rPr>
+                <w:b w:val="0"/>
+                <w:sz w:val="24"/>
+              </w:rPr>
+            </w:pPr>
+            <w:r>
+              <w:rPr>
+                <w:b w:val="0"/>
+                <w:sz w:val="24"/>
+              </w:rPr>
+              <w:t xml:space="preserve">La Base de Datos </w:t>
+            </w:r>
+            <w:r>
+              <w:rPr>
+                <w:b w:val="0"/>
+                <w:sz w:val="24"/>
+              </w:rPr>
+              <w:t>se encarga de gestionar los datos de la Matrícula</w:t>
+            </w:r>
+          </w:p>
+          <w:p>
+            <w:pPr>
+              <w:pStyle w:val="Prrafodelista"/>
+              <w:numPr>
+                <w:ilvl w:val="0"/>
+                <w:numId w:val="7"/>
+              </w:numPr>
+              <w:rPr>
+                <w:b w:val="0"/>
+                <w:sz w:val="24"/>
+              </w:rPr>
+            </w:pPr>
+            <w:r>
+              <w:rPr>
+                <w:b w:val="0"/>
+                <w:sz w:val="24"/>
+              </w:rPr>
+              <w:t>La Base de Datos insertará las nóminas en la tabla de las Nominas</w:t>
+            </w:r>
+          </w:p>
+          <w:p>
+            <w:pPr>
+              <w:pStyle w:val="Prrafodelista"/>
+              <w:numPr>
+                <w:ilvl w:val="0"/>
+                <w:numId w:val="7"/>
+              </w:numPr>
+              <w:rPr>
+                <w:b w:val="0"/>
+                <w:sz w:val="24"/>
+              </w:rPr>
+            </w:pPr>
+            <w:r>
+              <w:rPr>
+                <w:b w:val="0"/>
+                <w:sz w:val="24"/>
+              </w:rPr>
+              <w:t>La Base de Datos se encargará de insertar los datos de la Matrícula creada por el Alumno</w:t>
+            </w:r>
+            <w:bookmarkStart w:id="0" w:name="_GoBack"/>
+            <w:bookmarkEnd w:id="0"/>
+          </w:p>
+        </w:tc>
+      </w:tr>
+      <w:tr>
+        <w:trPr>
+          <w:trHeight w:val="601"/>
+        </w:trPr>
+        <w:tc>
+          <w:tcPr>
+            <w:cnfStyle w:val="001000000000" w:firstRow="0" w:lastRow="0" w:firstColumn="1" w:lastColumn="0" w:oddVBand="0" w:evenVBand="0" w:oddHBand="0" w:evenHBand="0" w:firstRowFirstColumn="0" w:firstRowLastColumn="0" w:lastRowFirstColumn="0" w:lastRowLastColumn="0"/>
+            <w:tcW w:w="8494" w:type="dxa"/>
+          </w:tcPr>
+          <w:p>
+            <w:pPr>
+              <w:rPr>
+                <w:b w:val="0"/>
+                <w:sz w:val="24"/>
+              </w:rPr>
+            </w:pPr>
+            <w:r>
+              <w:rPr>
+                <w:sz w:val="24"/>
+              </w:rPr>
+              <w:t>Flujos alternativo</w:t>
+            </w:r>
+            <w:r>
+              <w:rPr>
+                <w:b w:val="0"/>
+                <w:sz w:val="24"/>
+              </w:rPr>
+              <w:t>s:</w:t>
+            </w:r>
+          </w:p>
+          <w:p>
+            <w:pPr>
+              <w:rPr>
+                <w:b w:val="0"/>
+                <w:sz w:val="24"/>
+              </w:rPr>
+            </w:pPr>
+            <w:r>
+              <w:rPr>
+                <w:b w:val="0"/>
+                <w:sz w:val="24"/>
+              </w:rPr>
+              <w:t>Ninguno</w:t>
+            </w:r>
+          </w:p>
+        </w:tc>
+      </w:tr>
+    </w:tbl>
+    <w:p>
+      <w:pPr>
+        <w:rPr>
+          <w:b/>
+          <w:sz w:val="28"/>
+        </w:rPr>
+      </w:pPr>
+    </w:p>
     <w:p>
       <w:pPr>
         <w:rPr>
@@ -449,6 +1519,97 @@
 <file path=word/numbering.xml><?xml version="1.0" encoding="utf-8"?>
 <w:numbering xmlns:wpc="http://schemas.microsoft.com/office/word/2010/wordprocessingCanvas" xmlns:mc="http://schemas.openxmlformats.org/markup-compatibility/2006" xmlns:o="urn:schemas-microsoft-com:office:office" xmlns:r="http://schemas.openxmlformats.org/officeDocument/2006/relationships" xmlns:m="http://schemas.openxmlformats.org/officeDocument/2006/math" xmlns:v="urn:schemas-microsoft-com:vml" xmlns:wp14="http://schemas.microsoft.com/office/word/2010/wordprocessingDrawing" xmlns:wp="http://schemas.openxmlformats.org/drawingml/2006/wordprocessingDrawing" xmlns:w10="urn:schemas-microsoft-com:office:word" xmlns:w="http://schemas.openxmlformats.org/wordprocessingml/2006/main" xmlns:w14="http://schemas.microsoft.com/office/word/2010/wordml" xmlns:w15="http://schemas.microsoft.com/office/word/2012/wordml" xmlns:wpg="http://schemas.microsoft.com/office/word/2010/wordprocessingGroup" xmlns:wpi="http://schemas.microsoft.com/office/word/2010/wordprocessingInk" xmlns:wne="http://schemas.microsoft.com/office/word/2006/wordml" xmlns:wps="http://schemas.microsoft.com/office/word/2010/wordprocessingShape" mc:Ignorable="w14 w15 wp14">
   <w:abstractNum w:abstractNumId="0" w15:restartNumberingAfterBreak="0">
+    <w:nsid w:val="025C2B08"/>
+    <w:multiLevelType w:val="hybridMultilevel"/>
+    <w:tmpl w:val="095C6D5E"/>
+    <w:lvl w:ilvl="0" w:tplc="4E08E588">
+      <w:start w:val="1"/>
+      <w:numFmt w:val="decimal"/>
+      <w:lvlText w:val="%1."/>
+      <w:lvlJc w:val="left"/>
+      <w:pPr>
+        <w:ind w:left="1005" w:hanging="360"/>
+      </w:pPr>
+      <w:rPr>
+        <w:rFonts w:hint="default"/>
+        <w:b w:val="0"/>
+        <w:i w:val="0"/>
+      </w:rPr>
+    </w:lvl>
+    <w:lvl w:ilvl="1" w:tplc="0C0A0019" w:tentative="1">
+      <w:start w:val="1"/>
+      <w:numFmt w:val="lowerLetter"/>
+      <w:lvlText w:val="%2."/>
+      <w:lvlJc w:val="left"/>
+      <w:pPr>
+        <w:ind w:left="1725" w:hanging="360"/>
+      </w:pPr>
+    </w:lvl>
+    <w:lvl w:ilvl="2" w:tplc="0C0A001B" w:tentative="1">
+      <w:start w:val="1"/>
+      <w:numFmt w:val="lowerRoman"/>
+      <w:lvlText w:val="%3."/>
+      <w:lvlJc w:val="right"/>
+      <w:pPr>
+        <w:ind w:left="2445" w:hanging="180"/>
+      </w:pPr>
+    </w:lvl>
+    <w:lvl w:ilvl="3" w:tplc="0C0A000F" w:tentative="1">
+      <w:start w:val="1"/>
+      <w:numFmt w:val="decimal"/>
+      <w:lvlText w:val="%4."/>
+      <w:lvlJc w:val="left"/>
+      <w:pPr>
+        <w:ind w:left="3165" w:hanging="360"/>
+      </w:pPr>
+    </w:lvl>
+    <w:lvl w:ilvl="4" w:tplc="0C0A0019" w:tentative="1">
+      <w:start w:val="1"/>
+      <w:numFmt w:val="lowerLetter"/>
+      <w:lvlText w:val="%5."/>
+      <w:lvlJc w:val="left"/>
+      <w:pPr>
+        <w:ind w:left="3885" w:hanging="360"/>
+      </w:pPr>
+    </w:lvl>
+    <w:lvl w:ilvl="5" w:tplc="0C0A001B" w:tentative="1">
+      <w:start w:val="1"/>
+      <w:numFmt w:val="lowerRoman"/>
+      <w:lvlText w:val="%6."/>
+      <w:lvlJc w:val="right"/>
+      <w:pPr>
+        <w:ind w:left="4605" w:hanging="180"/>
+      </w:pPr>
+    </w:lvl>
+    <w:lvl w:ilvl="6" w:tplc="0C0A000F" w:tentative="1">
+      <w:start w:val="1"/>
+      <w:numFmt w:val="decimal"/>
+      <w:lvlText w:val="%7."/>
+      <w:lvlJc w:val="left"/>
+      <w:pPr>
+        <w:ind w:left="5325" w:hanging="360"/>
+      </w:pPr>
+    </w:lvl>
+    <w:lvl w:ilvl="7" w:tplc="0C0A0019" w:tentative="1">
+      <w:start w:val="1"/>
+      <w:numFmt w:val="lowerLetter"/>
+      <w:lvlText w:val="%8."/>
+      <w:lvlJc w:val="left"/>
+      <w:pPr>
+        <w:ind w:left="6045" w:hanging="360"/>
+      </w:pPr>
+    </w:lvl>
+    <w:lvl w:ilvl="8" w:tplc="0C0A001B" w:tentative="1">
+      <w:start w:val="1"/>
+      <w:numFmt w:val="lowerRoman"/>
+      <w:lvlText w:val="%9."/>
+      <w:lvlJc w:val="right"/>
+      <w:pPr>
+        <w:ind w:left="6765" w:hanging="180"/>
+      </w:pPr>
+    </w:lvl>
+  </w:abstractNum>
+  <w:abstractNum w:abstractNumId="1" w15:restartNumberingAfterBreak="0">
     <w:nsid w:val="2A3D1743"/>
     <w:multiLevelType w:val="hybridMultilevel"/>
     <w:tmpl w:val="B10CBE92"/>
@@ -538,7 +1699,96 @@
       </w:pPr>
     </w:lvl>
   </w:abstractNum>
-  <w:abstractNum w:abstractNumId="1" w15:restartNumberingAfterBreak="0">
+  <w:abstractNum w:abstractNumId="2" w15:restartNumberingAfterBreak="0">
+    <w:nsid w:val="309042DA"/>
+    <w:multiLevelType w:val="hybridMultilevel"/>
+    <w:tmpl w:val="77D0D81A"/>
+    <w:lvl w:ilvl="0" w:tplc="0C0A000F">
+      <w:start w:val="1"/>
+      <w:numFmt w:val="decimal"/>
+      <w:lvlText w:val="%1."/>
+      <w:lvlJc w:val="left"/>
+      <w:pPr>
+        <w:ind w:left="720" w:hanging="360"/>
+      </w:pPr>
+      <w:rPr>
+        <w:rFonts w:hint="default"/>
+      </w:rPr>
+    </w:lvl>
+    <w:lvl w:ilvl="1" w:tplc="0C0A0019" w:tentative="1">
+      <w:start w:val="1"/>
+      <w:numFmt w:val="lowerLetter"/>
+      <w:lvlText w:val="%2."/>
+      <w:lvlJc w:val="left"/>
+      <w:pPr>
+        <w:ind w:left="1440" w:hanging="360"/>
+      </w:pPr>
+    </w:lvl>
+    <w:lvl w:ilvl="2" w:tplc="0C0A001B" w:tentative="1">
+      <w:start w:val="1"/>
+      <w:numFmt w:val="lowerRoman"/>
+      <w:lvlText w:val="%3."/>
+      <w:lvlJc w:val="right"/>
+      <w:pPr>
+        <w:ind w:left="2160" w:hanging="180"/>
+      </w:pPr>
+    </w:lvl>
+    <w:lvl w:ilvl="3" w:tplc="0C0A000F" w:tentative="1">
+      <w:start w:val="1"/>
+      <w:numFmt w:val="decimal"/>
+      <w:lvlText w:val="%4."/>
+      <w:lvlJc w:val="left"/>
+      <w:pPr>
+        <w:ind w:left="2880" w:hanging="360"/>
+      </w:pPr>
+    </w:lvl>
+    <w:lvl w:ilvl="4" w:tplc="0C0A0019" w:tentative="1">
+      <w:start w:val="1"/>
+      <w:numFmt w:val="lowerLetter"/>
+      <w:lvlText w:val="%5."/>
+      <w:lvlJc w:val="left"/>
+      <w:pPr>
+        <w:ind w:left="3600" w:hanging="360"/>
+      </w:pPr>
+    </w:lvl>
+    <w:lvl w:ilvl="5" w:tplc="0C0A001B" w:tentative="1">
+      <w:start w:val="1"/>
+      <w:numFmt w:val="lowerRoman"/>
+      <w:lvlText w:val="%6."/>
+      <w:lvlJc w:val="right"/>
+      <w:pPr>
+        <w:ind w:left="4320" w:hanging="180"/>
+      </w:pPr>
+    </w:lvl>
+    <w:lvl w:ilvl="6" w:tplc="0C0A000F" w:tentative="1">
+      <w:start w:val="1"/>
+      <w:numFmt w:val="decimal"/>
+      <w:lvlText w:val="%7."/>
+      <w:lvlJc w:val="left"/>
+      <w:pPr>
+        <w:ind w:left="5040" w:hanging="360"/>
+      </w:pPr>
+    </w:lvl>
+    <w:lvl w:ilvl="7" w:tplc="0C0A0019" w:tentative="1">
+      <w:start w:val="1"/>
+      <w:numFmt w:val="lowerLetter"/>
+      <w:lvlText w:val="%8."/>
+      <w:lvlJc w:val="left"/>
+      <w:pPr>
+        <w:ind w:left="5760" w:hanging="360"/>
+      </w:pPr>
+    </w:lvl>
+    <w:lvl w:ilvl="8" w:tplc="0C0A001B" w:tentative="1">
+      <w:start w:val="1"/>
+      <w:numFmt w:val="lowerRoman"/>
+      <w:lvlText w:val="%9."/>
+      <w:lvlJc w:val="right"/>
+      <w:pPr>
+        <w:ind w:left="6480" w:hanging="180"/>
+      </w:pPr>
+    </w:lvl>
+  </w:abstractNum>
+  <w:abstractNum w:abstractNumId="3" w15:restartNumberingAfterBreak="0">
     <w:nsid w:val="40D3148C"/>
     <w:multiLevelType w:val="hybridMultilevel"/>
     <w:tmpl w:val="FDDA4EA4"/>
@@ -628,11 +1878,297 @@
       </w:pPr>
     </w:lvl>
   </w:abstractNum>
+  <w:abstractNum w:abstractNumId="4" w15:restartNumberingAfterBreak="0">
+    <w:nsid w:val="4324707A"/>
+    <w:multiLevelType w:val="hybridMultilevel"/>
+    <w:tmpl w:val="4A96D3EE"/>
+    <w:lvl w:ilvl="0" w:tplc="11B256B8">
+      <w:start w:val="1"/>
+      <w:numFmt w:val="decimal"/>
+      <w:lvlText w:val="%1."/>
+      <w:lvlJc w:val="left"/>
+      <w:pPr>
+        <w:ind w:left="1005" w:hanging="360"/>
+      </w:pPr>
+      <w:rPr>
+        <w:rFonts w:hint="default"/>
+        <w:sz w:val="24"/>
+      </w:rPr>
+    </w:lvl>
+    <w:lvl w:ilvl="1" w:tplc="0C0A0019" w:tentative="1">
+      <w:start w:val="1"/>
+      <w:numFmt w:val="lowerLetter"/>
+      <w:lvlText w:val="%2."/>
+      <w:lvlJc w:val="left"/>
+      <w:pPr>
+        <w:ind w:left="1725" w:hanging="360"/>
+      </w:pPr>
+    </w:lvl>
+    <w:lvl w:ilvl="2" w:tplc="0C0A001B" w:tentative="1">
+      <w:start w:val="1"/>
+      <w:numFmt w:val="lowerRoman"/>
+      <w:lvlText w:val="%3."/>
+      <w:lvlJc w:val="right"/>
+      <w:pPr>
+        <w:ind w:left="2445" w:hanging="180"/>
+      </w:pPr>
+    </w:lvl>
+    <w:lvl w:ilvl="3" w:tplc="0C0A000F" w:tentative="1">
+      <w:start w:val="1"/>
+      <w:numFmt w:val="decimal"/>
+      <w:lvlText w:val="%4."/>
+      <w:lvlJc w:val="left"/>
+      <w:pPr>
+        <w:ind w:left="3165" w:hanging="360"/>
+      </w:pPr>
+    </w:lvl>
+    <w:lvl w:ilvl="4" w:tplc="0C0A0019" w:tentative="1">
+      <w:start w:val="1"/>
+      <w:numFmt w:val="lowerLetter"/>
+      <w:lvlText w:val="%5."/>
+      <w:lvlJc w:val="left"/>
+      <w:pPr>
+        <w:ind w:left="3885" w:hanging="360"/>
+      </w:pPr>
+    </w:lvl>
+    <w:lvl w:ilvl="5" w:tplc="0C0A001B" w:tentative="1">
+      <w:start w:val="1"/>
+      <w:numFmt w:val="lowerRoman"/>
+      <w:lvlText w:val="%6."/>
+      <w:lvlJc w:val="right"/>
+      <w:pPr>
+        <w:ind w:left="4605" w:hanging="180"/>
+      </w:pPr>
+    </w:lvl>
+    <w:lvl w:ilvl="6" w:tplc="0C0A000F" w:tentative="1">
+      <w:start w:val="1"/>
+      <w:numFmt w:val="decimal"/>
+      <w:lvlText w:val="%7."/>
+      <w:lvlJc w:val="left"/>
+      <w:pPr>
+        <w:ind w:left="5325" w:hanging="360"/>
+      </w:pPr>
+    </w:lvl>
+    <w:lvl w:ilvl="7" w:tplc="0C0A0019" w:tentative="1">
+      <w:start w:val="1"/>
+      <w:numFmt w:val="lowerLetter"/>
+      <w:lvlText w:val="%8."/>
+      <w:lvlJc w:val="left"/>
+      <w:pPr>
+        <w:ind w:left="6045" w:hanging="360"/>
+      </w:pPr>
+    </w:lvl>
+    <w:lvl w:ilvl="8" w:tplc="0C0A001B" w:tentative="1">
+      <w:start w:val="1"/>
+      <w:numFmt w:val="lowerRoman"/>
+      <w:lvlText w:val="%9."/>
+      <w:lvlJc w:val="right"/>
+      <w:pPr>
+        <w:ind w:left="6765" w:hanging="180"/>
+      </w:pPr>
+    </w:lvl>
+  </w:abstractNum>
+  <w:abstractNum w:abstractNumId="5" w15:restartNumberingAfterBreak="0">
+    <w:nsid w:val="54436529"/>
+    <w:multiLevelType w:val="hybridMultilevel"/>
+    <w:tmpl w:val="535A3C94"/>
+    <w:lvl w:ilvl="0" w:tplc="600C45BE">
+      <w:start w:val="2"/>
+      <w:numFmt w:val="decimal"/>
+      <w:lvlText w:val="%1."/>
+      <w:lvlJc w:val="left"/>
+      <w:pPr>
+        <w:ind w:left="1005" w:hanging="360"/>
+      </w:pPr>
+      <w:rPr>
+        <w:rFonts w:hint="default"/>
+        <w:b w:val="0"/>
+      </w:rPr>
+    </w:lvl>
+    <w:lvl w:ilvl="1" w:tplc="0C0A0019" w:tentative="1">
+      <w:start w:val="1"/>
+      <w:numFmt w:val="lowerLetter"/>
+      <w:lvlText w:val="%2."/>
+      <w:lvlJc w:val="left"/>
+      <w:pPr>
+        <w:ind w:left="1725" w:hanging="360"/>
+      </w:pPr>
+    </w:lvl>
+    <w:lvl w:ilvl="2" w:tplc="0C0A001B" w:tentative="1">
+      <w:start w:val="1"/>
+      <w:numFmt w:val="lowerRoman"/>
+      <w:lvlText w:val="%3."/>
+      <w:lvlJc w:val="right"/>
+      <w:pPr>
+        <w:ind w:left="2445" w:hanging="180"/>
+      </w:pPr>
+    </w:lvl>
+    <w:lvl w:ilvl="3" w:tplc="0C0A000F" w:tentative="1">
+      <w:start w:val="1"/>
+      <w:numFmt w:val="decimal"/>
+      <w:lvlText w:val="%4."/>
+      <w:lvlJc w:val="left"/>
+      <w:pPr>
+        <w:ind w:left="3165" w:hanging="360"/>
+      </w:pPr>
+    </w:lvl>
+    <w:lvl w:ilvl="4" w:tplc="0C0A0019" w:tentative="1">
+      <w:start w:val="1"/>
+      <w:numFmt w:val="lowerLetter"/>
+      <w:lvlText w:val="%5."/>
+      <w:lvlJc w:val="left"/>
+      <w:pPr>
+        <w:ind w:left="3885" w:hanging="360"/>
+      </w:pPr>
+    </w:lvl>
+    <w:lvl w:ilvl="5" w:tplc="0C0A001B" w:tentative="1">
+      <w:start w:val="1"/>
+      <w:numFmt w:val="lowerRoman"/>
+      <w:lvlText w:val="%6."/>
+      <w:lvlJc w:val="right"/>
+      <w:pPr>
+        <w:ind w:left="4605" w:hanging="180"/>
+      </w:pPr>
+    </w:lvl>
+    <w:lvl w:ilvl="6" w:tplc="0C0A000F" w:tentative="1">
+      <w:start w:val="1"/>
+      <w:numFmt w:val="decimal"/>
+      <w:lvlText w:val="%7."/>
+      <w:lvlJc w:val="left"/>
+      <w:pPr>
+        <w:ind w:left="5325" w:hanging="360"/>
+      </w:pPr>
+    </w:lvl>
+    <w:lvl w:ilvl="7" w:tplc="0C0A0019" w:tentative="1">
+      <w:start w:val="1"/>
+      <w:numFmt w:val="lowerLetter"/>
+      <w:lvlText w:val="%8."/>
+      <w:lvlJc w:val="left"/>
+      <w:pPr>
+        <w:ind w:left="6045" w:hanging="360"/>
+      </w:pPr>
+    </w:lvl>
+    <w:lvl w:ilvl="8" w:tplc="0C0A001B" w:tentative="1">
+      <w:start w:val="1"/>
+      <w:numFmt w:val="lowerRoman"/>
+      <w:lvlText w:val="%9."/>
+      <w:lvlJc w:val="right"/>
+      <w:pPr>
+        <w:ind w:left="6765" w:hanging="180"/>
+      </w:pPr>
+    </w:lvl>
+  </w:abstractNum>
+  <w:abstractNum w:abstractNumId="6" w15:restartNumberingAfterBreak="0">
+    <w:nsid w:val="7965742E"/>
+    <w:multiLevelType w:val="hybridMultilevel"/>
+    <w:tmpl w:val="E702C750"/>
+    <w:lvl w:ilvl="0" w:tplc="F33AA56E">
+      <w:start w:val="1"/>
+      <w:numFmt w:val="decimal"/>
+      <w:lvlText w:val="%1."/>
+      <w:lvlJc w:val="left"/>
+      <w:pPr>
+        <w:ind w:left="1005" w:hanging="360"/>
+      </w:pPr>
+      <w:rPr>
+        <w:rFonts w:hint="default"/>
+        <w:b w:val="0"/>
+        <w:sz w:val="24"/>
+      </w:rPr>
+    </w:lvl>
+    <w:lvl w:ilvl="1" w:tplc="0C0A0019" w:tentative="1">
+      <w:start w:val="1"/>
+      <w:numFmt w:val="lowerLetter"/>
+      <w:lvlText w:val="%2."/>
+      <w:lvlJc w:val="left"/>
+      <w:pPr>
+        <w:ind w:left="1725" w:hanging="360"/>
+      </w:pPr>
+    </w:lvl>
+    <w:lvl w:ilvl="2" w:tplc="0C0A001B" w:tentative="1">
+      <w:start w:val="1"/>
+      <w:numFmt w:val="lowerRoman"/>
+      <w:lvlText w:val="%3."/>
+      <w:lvlJc w:val="right"/>
+      <w:pPr>
+        <w:ind w:left="2445" w:hanging="180"/>
+      </w:pPr>
+    </w:lvl>
+    <w:lvl w:ilvl="3" w:tplc="0C0A000F" w:tentative="1">
+      <w:start w:val="1"/>
+      <w:numFmt w:val="decimal"/>
+      <w:lvlText w:val="%4."/>
+      <w:lvlJc w:val="left"/>
+      <w:pPr>
+        <w:ind w:left="3165" w:hanging="360"/>
+      </w:pPr>
+    </w:lvl>
+    <w:lvl w:ilvl="4" w:tplc="0C0A0019" w:tentative="1">
+      <w:start w:val="1"/>
+      <w:numFmt w:val="lowerLetter"/>
+      <w:lvlText w:val="%5."/>
+      <w:lvlJc w:val="left"/>
+      <w:pPr>
+        <w:ind w:left="3885" w:hanging="360"/>
+      </w:pPr>
+    </w:lvl>
+    <w:lvl w:ilvl="5" w:tplc="0C0A001B" w:tentative="1">
+      <w:start w:val="1"/>
+      <w:numFmt w:val="lowerRoman"/>
+      <w:lvlText w:val="%6."/>
+      <w:lvlJc w:val="right"/>
+      <w:pPr>
+        <w:ind w:left="4605" w:hanging="180"/>
+      </w:pPr>
+    </w:lvl>
+    <w:lvl w:ilvl="6" w:tplc="0C0A000F" w:tentative="1">
+      <w:start w:val="1"/>
+      <w:numFmt w:val="decimal"/>
+      <w:lvlText w:val="%7."/>
+      <w:lvlJc w:val="left"/>
+      <w:pPr>
+        <w:ind w:left="5325" w:hanging="360"/>
+      </w:pPr>
+    </w:lvl>
+    <w:lvl w:ilvl="7" w:tplc="0C0A0019" w:tentative="1">
+      <w:start w:val="1"/>
+      <w:numFmt w:val="lowerLetter"/>
+      <w:lvlText w:val="%8."/>
+      <w:lvlJc w:val="left"/>
+      <w:pPr>
+        <w:ind w:left="6045" w:hanging="360"/>
+      </w:pPr>
+    </w:lvl>
+    <w:lvl w:ilvl="8" w:tplc="0C0A001B" w:tentative="1">
+      <w:start w:val="1"/>
+      <w:numFmt w:val="lowerRoman"/>
+      <w:lvlText w:val="%9."/>
+      <w:lvlJc w:val="right"/>
+      <w:pPr>
+        <w:ind w:left="6765" w:hanging="180"/>
+      </w:pPr>
+    </w:lvl>
+  </w:abstractNum>
   <w:num w:numId="1">
-    <w:abstractNumId w:val="0"/>
+    <w:abstractNumId w:val="1"/>
   </w:num>
   <w:num w:numId="2">
-    <w:abstractNumId w:val="1"/>
+    <w:abstractNumId w:val="3"/>
+  </w:num>
+  <w:num w:numId="3">
+    <w:abstractNumId w:val="5"/>
+  </w:num>
+  <w:num w:numId="4">
+    <w:abstractNumId w:val="6"/>
+  </w:num>
+  <w:num w:numId="5">
+    <w:abstractNumId w:val="4"/>
+  </w:num>
+  <w:num w:numId="6">
+    <w:abstractNumId w:val="2"/>
+  </w:num>
+  <w:num w:numId="7">
+    <w:abstractNumId w:val="0"/>
   </w:num>
 </w:numbering>
 </file>

</xml_diff>